<commit_message>
Updating proposal to include more info about the API
</commit_message>
<xml_diff>
--- a/CapstoneOneProposal.docx
+++ b/CapstoneOneProposal.docx
@@ -6,7 +6,7 @@
       <w:pPr>
         <w:numPr>
           <w:ilvl w:val="0"/>
-          <w:numId w:val="1"/>
+          <w:numId w:val="2"/>
         </w:numPr>
         <w:ind w:left="720" w:hanging="360"/>
         <w:rPr>
@@ -24,7 +24,7 @@
       <w:pPr>
         <w:numPr>
           <w:ilvl w:val="0"/>
-          <w:numId w:val="1"/>
+          <w:numId w:val="2"/>
         </w:numPr>
         <w:ind w:left="720" w:hanging="360"/>
         <w:rPr>
@@ -42,7 +42,7 @@
       <w:pPr>
         <w:numPr>
           <w:ilvl w:val="0"/>
-          <w:numId w:val="1"/>
+          <w:numId w:val="2"/>
         </w:numPr>
         <w:ind w:left="720" w:hanging="360"/>
         <w:rPr>
@@ -60,7 +60,7 @@
       <w:pPr>
         <w:numPr>
           <w:ilvl w:val="0"/>
-          <w:numId w:val="1"/>
+          <w:numId w:val="2"/>
         </w:numPr>
         <w:ind w:left="720" w:hanging="360"/>
         <w:rPr>
@@ -78,7 +78,7 @@
       <w:pPr>
         <w:numPr>
           <w:ilvl w:val="1"/>
-          <w:numId w:val="1"/>
+          <w:numId w:val="2"/>
         </w:numPr>
         <w:ind w:left="1440" w:hanging="360"/>
         <w:rPr>
@@ -122,7 +122,7 @@
           <wp:inline distB="114300" distT="114300" distL="114300" distR="114300">
             <wp:extent cx="5943600" cy="3390900"/>
             <wp:effectExtent b="0" l="0" r="0" t="0"/>
-            <wp:docPr id="1" name="image1.png"/>
+            <wp:docPr id="3" name="image1.png"/>
             <a:graphic>
               <a:graphicData uri="http://schemas.openxmlformats.org/drawingml/2006/picture">
                 <pic:pic>
@@ -171,9 +171,413 @@
       <w:pPr>
         <w:numPr>
           <w:ilvl w:val="1"/>
+          <w:numId w:val="2"/>
+        </w:numPr>
+        <w:ind w:left="1440" w:hanging="360"/>
+        <w:rPr>
+          <w:u w:val="none"/>
+        </w:rPr>
+      </w:pPr>
+      <w:r>
+        <w:rPr>
+          <w:rtl w:val="0"/>
+        </w:rPr>
+        <w:t xml:space="preserve">Potential API issues: I plan to use image links from the API for exercises. Some of the exercises don’t have any image links.</w:t>
+      </w:r>
+    </w:p>
+    <w:p>
+      <w:pPr>
+        <w:numPr>
+          <w:ilvl w:val="1"/>
+          <w:numId w:val="2"/>
+        </w:numPr>
+        <w:ind w:left="1440" w:hanging="360"/>
+        <w:rPr>
+          <w:u w:val="none"/>
+        </w:rPr>
+      </w:pPr>
+      <w:r>
+        <w:rPr>
+          <w:rtl w:val="0"/>
+        </w:rPr>
+        <w:t xml:space="preserve">Sensitive information: There will be user login information that will be encrypted then stored in the database. </w:t>
+      </w:r>
+    </w:p>
+    <w:p>
+      <w:pPr>
+        <w:numPr>
+          <w:ilvl w:val="1"/>
+          <w:numId w:val="2"/>
+        </w:numPr>
+        <w:ind w:left="1440" w:hanging="360"/>
+        <w:rPr>
+          <w:u w:val="none"/>
+        </w:rPr>
+      </w:pPr>
+      <w:r>
+        <w:rPr>
+          <w:rtl w:val="0"/>
+        </w:rPr>
+        <w:t xml:space="preserve">Functionality:</w:t>
+      </w:r>
+    </w:p>
+    <w:p>
+      <w:pPr>
+        <w:numPr>
+          <w:ilvl w:val="2"/>
+          <w:numId w:val="2"/>
+        </w:numPr>
+        <w:ind w:left="2160" w:hanging="360"/>
+        <w:rPr>
+          <w:u w:val="none"/>
+        </w:rPr>
+      </w:pPr>
+      <w:r>
+        <w:rPr>
+          <w:rtl w:val="0"/>
+        </w:rPr>
+        <w:t xml:space="preserve">Creation of workout templates. Templates can be created from scratch or modified from previous templates. </w:t>
+      </w:r>
+    </w:p>
+    <w:p>
+      <w:pPr>
+        <w:numPr>
+          <w:ilvl w:val="2"/>
+          <w:numId w:val="2"/>
+        </w:numPr>
+        <w:ind w:left="2160" w:hanging="360"/>
+        <w:rPr>
+          <w:u w:val="none"/>
+        </w:rPr>
+      </w:pPr>
+      <w:r>
+        <w:rPr>
+          <w:rtl w:val="0"/>
+        </w:rPr>
+        <w:t xml:space="preserve">Workouts created either from templates or from scratch. Can also be edited on the fly, i.e. edited during the workout has started. Workouts can also be scheduled ahead of time. </w:t>
+      </w:r>
+    </w:p>
+    <w:p>
+      <w:pPr>
+        <w:numPr>
+          <w:ilvl w:val="2"/>
+          <w:numId w:val="2"/>
+        </w:numPr>
+        <w:ind w:left="2160" w:hanging="360"/>
+        <w:rPr>
+          <w:u w:val="none"/>
+        </w:rPr>
+      </w:pPr>
+      <w:r>
+        <w:rPr>
+          <w:rtl w:val="0"/>
+        </w:rPr>
+        <w:t xml:space="preserve">Progression tracking and workout/exercise statistics.</w:t>
+      </w:r>
+    </w:p>
+    <w:p>
+      <w:pPr>
+        <w:numPr>
+          <w:ilvl w:val="2"/>
+          <w:numId w:val="2"/>
+        </w:numPr>
+        <w:ind w:left="2160" w:hanging="360"/>
+        <w:rPr>
+          <w:u w:val="none"/>
+        </w:rPr>
+      </w:pPr>
+      <w:r>
+        <w:rPr>
+          <w:rtl w:val="0"/>
+        </w:rPr>
+        <w:t xml:space="preserve">Rest timer to keep workouts on track.</w:t>
+      </w:r>
+    </w:p>
+    <w:p>
+      <w:pPr>
+        <w:numPr>
+          <w:ilvl w:val="1"/>
+          <w:numId w:val="2"/>
+        </w:numPr>
+        <w:ind w:left="1440" w:hanging="360"/>
+        <w:rPr>
+          <w:u w:val="none"/>
+        </w:rPr>
+      </w:pPr>
+      <w:r>
+        <w:rPr>
+          <w:rtl w:val="0"/>
+        </w:rPr>
+        <w:t xml:space="preserve">The user will login and be presented with a calendar of their scheduled workouts. From there, the user can start/manage their workouts, manage their templates. Exercises can be selected (added to workouts and templates) by category of muscle or by search of exercise name. During the workout users can log their complete weight and reps and start the rest timer after completion of a set. </w:t>
+      </w:r>
+    </w:p>
+    <w:p>
+      <w:pPr>
+        <w:rPr/>
+      </w:pPr>
+      <w:r>
+        <w:rPr>
+          <w:rtl w:val="0"/>
+        </w:rPr>
+      </w:r>
+    </w:p>
+    <w:p>
+      <w:pPr>
+        <w:rPr/>
+      </w:pPr>
+      <w:r>
+        <w:rPr>
+          <w:rtl w:val="0"/>
+        </w:rPr>
+      </w:r>
+    </w:p>
+    <w:p>
+      <w:pPr>
+        <w:rPr>
+          <w:sz w:val="40"/>
+          <w:szCs w:val="40"/>
+        </w:rPr>
+      </w:pPr>
+      <w:r>
+        <w:rPr>
+          <w:sz w:val="40"/>
+          <w:szCs w:val="40"/>
+          <w:rtl w:val="0"/>
+        </w:rPr>
+        <w:t xml:space="preserve">WGER API</w:t>
+      </w:r>
+    </w:p>
+    <w:p>
+      <w:pPr>
+        <w:rPr>
+          <w:sz w:val="40"/>
+          <w:szCs w:val="40"/>
+        </w:rPr>
+      </w:pPr>
+      <w:r>
+        <w:rPr>
+          <w:sz w:val="40"/>
+          <w:szCs w:val="40"/>
+          <w:rtl w:val="0"/>
+        </w:rPr>
+        <w:t xml:space="preserve">https://wger.de/en/software/api</w:t>
+      </w:r>
+    </w:p>
+    <w:p>
+      <w:pPr>
+        <w:rPr>
+          <w:sz w:val="32"/>
+          <w:szCs w:val="32"/>
+        </w:rPr>
+      </w:pPr>
+      <w:r>
+        <w:rPr>
+          <w:rtl w:val="0"/>
+        </w:rPr>
+      </w:r>
+    </w:p>
+    <w:p>
+      <w:pPr>
+        <w:numPr>
+          <w:ilvl w:val="0"/>
+          <w:numId w:val="3"/>
+        </w:numPr>
+        <w:ind w:left="720" w:hanging="360"/>
+        <w:rPr>
+          <w:u w:val="none"/>
+        </w:rPr>
+      </w:pPr>
+      <w:r>
+        <w:rPr>
+          <w:rtl w:val="0"/>
+        </w:rPr>
+        <w:t xml:space="preserve">There are many public endpoints on the API, but I think I will mostly be using the exercise, exercise category, exercise image, and muscle endpoints. Below are images of the data</w:t>
+      </w:r>
+    </w:p>
+    <w:p>
+      <w:pPr>
+        <w:rPr/>
+      </w:pPr>
+      <w:r>
+        <w:rPr/>
+        <w:drawing>
+          <wp:inline distB="114300" distT="114300" distL="114300" distR="114300">
+            <wp:extent cx="5943600" cy="3365500"/>
+            <wp:effectExtent b="0" l="0" r="0" t="0"/>
+            <wp:docPr id="2" name="image3.png"/>
+            <a:graphic>
+              <a:graphicData uri="http://schemas.openxmlformats.org/drawingml/2006/picture">
+                <pic:pic>
+                  <pic:nvPicPr>
+                    <pic:cNvPr id="0" name="image3.png"/>
+                    <pic:cNvPicPr preferRelativeResize="0"/>
+                  </pic:nvPicPr>
+                  <pic:blipFill>
+                    <a:blip r:embed="rId7"/>
+                    <a:srcRect b="0" l="0" r="0" t="0"/>
+                    <a:stretch>
+                      <a:fillRect/>
+                    </a:stretch>
+                  </pic:blipFill>
+                  <pic:spPr>
+                    <a:xfrm>
+                      <a:off x="0" y="0"/>
+                      <a:ext cx="5943600" cy="3365500"/>
+                    </a:xfrm>
+                    <a:prstGeom prst="rect"/>
+                    <a:ln/>
+                  </pic:spPr>
+                </pic:pic>
+              </a:graphicData>
+            </a:graphic>
+          </wp:inline>
+        </w:drawing>
+      </w:r>
+      <w:r>
+        <w:rPr>
+          <w:rtl w:val="0"/>
+        </w:rPr>
+      </w:r>
+    </w:p>
+    <w:p>
+      <w:pPr>
+        <w:ind w:left="720" w:firstLine="0"/>
+        <w:rPr/>
+      </w:pPr>
+      <w:r>
+        <w:rPr/>
+        <w:drawing>
+          <wp:inline distB="114300" distT="114300" distL="114300" distR="114300">
+            <wp:extent cx="5943600" cy="3467100"/>
+            <wp:effectExtent b="0" l="0" r="0" t="0"/>
+            <wp:docPr id="1" name="image4.png"/>
+            <a:graphic>
+              <a:graphicData uri="http://schemas.openxmlformats.org/drawingml/2006/picture">
+                <pic:pic>
+                  <pic:nvPicPr>
+                    <pic:cNvPr id="0" name="image4.png"/>
+                    <pic:cNvPicPr preferRelativeResize="0"/>
+                  </pic:nvPicPr>
+                  <pic:blipFill>
+                    <a:blip r:embed="rId8"/>
+                    <a:srcRect b="0" l="0" r="0" t="0"/>
+                    <a:stretch>
+                      <a:fillRect/>
+                    </a:stretch>
+                  </pic:blipFill>
+                  <pic:spPr>
+                    <a:xfrm>
+                      <a:off x="0" y="0"/>
+                      <a:ext cx="5943600" cy="3467100"/>
+                    </a:xfrm>
+                    <a:prstGeom prst="rect"/>
+                    <a:ln/>
+                  </pic:spPr>
+                </pic:pic>
+              </a:graphicData>
+            </a:graphic>
+          </wp:inline>
+        </w:drawing>
+      </w:r>
+      <w:r>
+        <w:rPr>
+          <w:rtl w:val="0"/>
+        </w:rPr>
+      </w:r>
+    </w:p>
+    <w:p>
+      <w:pPr>
+        <w:ind w:left="0" w:firstLine="0"/>
+        <w:rPr/>
+      </w:pPr>
+      <w:r>
+        <w:rPr>
+          <w:rtl w:val="0"/>
+        </w:rPr>
+      </w:r>
+    </w:p>
+    <w:p>
+      <w:pPr>
+        <w:rPr/>
+      </w:pPr>
+      <w:r>
+        <w:rPr>
+          <w:rtl w:val="0"/>
+        </w:rPr>
+      </w:r>
+    </w:p>
+    <w:p>
+      <w:pPr>
+        <w:rPr/>
+      </w:pPr>
+      <w:r>
+        <w:rPr/>
+        <w:drawing>
+          <wp:inline distB="114300" distT="114300" distL="114300" distR="114300">
+            <wp:extent cx="5943600" cy="3327400"/>
+            <wp:effectExtent b="0" l="0" r="0" t="0"/>
+            <wp:docPr id="4" name="image2.png"/>
+            <a:graphic>
+              <a:graphicData uri="http://schemas.openxmlformats.org/drawingml/2006/picture">
+                <pic:pic>
+                  <pic:nvPicPr>
+                    <pic:cNvPr id="0" name="image2.png"/>
+                    <pic:cNvPicPr preferRelativeResize="0"/>
+                  </pic:nvPicPr>
+                  <pic:blipFill>
+                    <a:blip r:embed="rId9"/>
+                    <a:srcRect b="0" l="0" r="0" t="0"/>
+                    <a:stretch>
+                      <a:fillRect/>
+                    </a:stretch>
+                  </pic:blipFill>
+                  <pic:spPr>
+                    <a:xfrm>
+                      <a:off x="0" y="0"/>
+                      <a:ext cx="5943600" cy="3327400"/>
+                    </a:xfrm>
+                    <a:prstGeom prst="rect"/>
+                    <a:ln/>
+                  </pic:spPr>
+                </pic:pic>
+              </a:graphicData>
+            </a:graphic>
+          </wp:inline>
+        </w:drawing>
+      </w:r>
+      <w:r>
+        <w:rPr>
+          <w:rtl w:val="0"/>
+        </w:rPr>
+      </w:r>
+    </w:p>
+    <w:p>
+      <w:pPr>
+        <w:rPr/>
+      </w:pPr>
+      <w:r>
+        <w:rPr>
+          <w:rtl w:val="0"/>
+        </w:rPr>
+      </w:r>
+    </w:p>
+    <w:p>
+      <w:pPr>
+        <w:rPr/>
+      </w:pPr>
+      <w:r>
+        <w:rPr>
+          <w:rtl w:val="0"/>
+        </w:rPr>
+      </w:r>
+    </w:p>
+    <w:p>
+      <w:pPr>
+        <w:numPr>
+          <w:ilvl w:val="0"/>
           <w:numId w:val="1"/>
         </w:numPr>
-        <w:ind w:left="1440" w:hanging="360"/>
+        <w:ind w:left="720" w:hanging="360"/>
         <w:rPr>
           <w:u w:val="none"/>
         </w:rPr>
@@ -182,16 +586,16 @@
         <w:rPr>
           <w:rtl w:val="0"/>
         </w:rPr>
-        <w:t xml:space="preserve">Potential API issues: I plan to use image links from the API for exercises. Some of the exercises don’t have any image links.</w:t>
+        <w:t xml:space="preserve">The API data is formatted in JSON</w:t>
       </w:r>
     </w:p>
     <w:p>
       <w:pPr>
         <w:numPr>
-          <w:ilvl w:val="1"/>
+          <w:ilvl w:val="0"/>
           <w:numId w:val="1"/>
         </w:numPr>
-        <w:ind w:left="1440" w:hanging="360"/>
+        <w:ind w:left="720" w:hanging="360"/>
         <w:rPr>
           <w:u w:val="none"/>
         </w:rPr>
@@ -200,205 +604,7 @@
         <w:rPr>
           <w:rtl w:val="0"/>
         </w:rPr>
-        <w:t xml:space="preserve">Sensitive information: There will be user login information that will be encrypted then stored in the database. </w:t>
-      </w:r>
-    </w:p>
-    <w:p>
-      <w:pPr>
-        <w:numPr>
-          <w:ilvl w:val="1"/>
-          <w:numId w:val="1"/>
-        </w:numPr>
-        <w:ind w:left="1440" w:hanging="360"/>
-        <w:rPr>
-          <w:u w:val="none"/>
-        </w:rPr>
-      </w:pPr>
-      <w:r>
-        <w:rPr>
-          <w:rtl w:val="0"/>
-        </w:rPr>
-        <w:t xml:space="preserve">Functionality:</w:t>
-      </w:r>
-    </w:p>
-    <w:p>
-      <w:pPr>
-        <w:numPr>
-          <w:ilvl w:val="2"/>
-          <w:numId w:val="1"/>
-        </w:numPr>
-        <w:ind w:left="2160" w:hanging="360"/>
-        <w:rPr>
-          <w:u w:val="none"/>
-        </w:rPr>
-      </w:pPr>
-      <w:r>
-        <w:rPr>
-          <w:rtl w:val="0"/>
-        </w:rPr>
-        <w:t xml:space="preserve">Creation of workout templates. Templates can be created from scratch or modified from previous templates. </w:t>
-      </w:r>
-    </w:p>
-    <w:p>
-      <w:pPr>
-        <w:numPr>
-          <w:ilvl w:val="2"/>
-          <w:numId w:val="1"/>
-        </w:numPr>
-        <w:ind w:left="2160" w:hanging="360"/>
-        <w:rPr>
-          <w:u w:val="none"/>
-        </w:rPr>
-      </w:pPr>
-      <w:r>
-        <w:rPr>
-          <w:rtl w:val="0"/>
-        </w:rPr>
-        <w:t xml:space="preserve">Workouts created either from templates or from scratch. Can also be edited on the fly, i.e. edited during the workout has started. Workouts can also be scheduled ahead of time. </w:t>
-      </w:r>
-    </w:p>
-    <w:p>
-      <w:pPr>
-        <w:numPr>
-          <w:ilvl w:val="2"/>
-          <w:numId w:val="1"/>
-        </w:numPr>
-        <w:ind w:left="2160" w:hanging="360"/>
-        <w:rPr>
-          <w:u w:val="none"/>
-        </w:rPr>
-      </w:pPr>
-      <w:r>
-        <w:rPr>
-          <w:rtl w:val="0"/>
-        </w:rPr>
-        <w:t xml:space="preserve">Progression tracking and workout/exercise statistics.</w:t>
-      </w:r>
-    </w:p>
-    <w:p>
-      <w:pPr>
-        <w:numPr>
-          <w:ilvl w:val="2"/>
-          <w:numId w:val="1"/>
-        </w:numPr>
-        <w:ind w:left="2160" w:hanging="360"/>
-        <w:rPr>
-          <w:u w:val="none"/>
-        </w:rPr>
-      </w:pPr>
-      <w:r>
-        <w:rPr>
-          <w:rtl w:val="0"/>
-        </w:rPr>
-        <w:t xml:space="preserve">Rest timer to keep workouts on track.</w:t>
-      </w:r>
-    </w:p>
-    <w:p>
-      <w:pPr>
-        <w:numPr>
-          <w:ilvl w:val="1"/>
-          <w:numId w:val="1"/>
-        </w:numPr>
-        <w:ind w:left="1440" w:hanging="360"/>
-        <w:rPr>
-          <w:u w:val="none"/>
-        </w:rPr>
-      </w:pPr>
-      <w:r>
-        <w:rPr>
-          <w:rtl w:val="0"/>
-        </w:rPr>
-        <w:t xml:space="preserve">The user will login and be presented with a calendar of their scheduled workouts. From there, the user can start/manage their workouts, manage their templates. Exercises can be selected (added to workouts and templates) by category of muscle or by search of exercise name. During the workout users can log their complete weight and reps and start the rest timer after completion of a set. </w:t>
-      </w:r>
-    </w:p>
-    <w:p>
-      <w:pPr>
-        <w:rPr/>
-      </w:pPr>
-      <w:r>
-        <w:rPr>
-          <w:rtl w:val="0"/>
-        </w:rPr>
-      </w:r>
-    </w:p>
-    <w:p>
-      <w:pPr>
-        <w:rPr/>
-      </w:pPr>
-      <w:r>
-        <w:rPr>
-          <w:rtl w:val="0"/>
-        </w:rPr>
-      </w:r>
-    </w:p>
-    <w:p>
-      <w:pPr>
-        <w:rPr/>
-      </w:pPr>
-      <w:r>
-        <w:rPr>
-          <w:rtl w:val="0"/>
-        </w:rPr>
-      </w:r>
-    </w:p>
-    <w:p>
-      <w:pPr>
-        <w:rPr/>
-      </w:pPr>
-      <w:r>
-        <w:rPr>
-          <w:rtl w:val="0"/>
-        </w:rPr>
-      </w:r>
-    </w:p>
-    <w:p>
-      <w:pPr>
-        <w:rPr/>
-      </w:pPr>
-      <w:r>
-        <w:rPr>
-          <w:rtl w:val="0"/>
-        </w:rPr>
-      </w:r>
-    </w:p>
-    <w:p>
-      <w:pPr>
-        <w:rPr/>
-      </w:pPr>
-      <w:r>
-        <w:rPr>
-          <w:rtl w:val="0"/>
-        </w:rPr>
-      </w:r>
-    </w:p>
-    <w:p>
-      <w:pPr>
-        <w:rPr/>
-      </w:pPr>
-      <w:r>
-        <w:rPr>
-          <w:rtl w:val="0"/>
-        </w:rPr>
-      </w:r>
-    </w:p>
-    <w:p>
-      <w:pPr>
-        <w:rPr/>
-      </w:pPr>
-      <w:r>
-        <w:rPr>
-          <w:rtl w:val="0"/>
-        </w:rPr>
-      </w:r>
-    </w:p>
-    <w:p>
-      <w:pPr>
-        <w:rPr/>
-      </w:pPr>
-      <w:r>
-        <w:rPr>
-          <w:rtl w:val="0"/>
-        </w:rPr>
+        <w:t xml:space="preserve">The data does not seem too messy. There are some incomplete data for some exercises, e.g. exercise images, and that will have to be worked around.</w:t>
       </w:r>
     </w:p>
     <w:p>
@@ -525,7 +731,7 @@
       </w:r>
     </w:p>
     <w:sectPr>
-      <w:headerReference r:id="rId7" w:type="default"/>
+      <w:headerReference r:id="rId10" w:type="default"/>
       <w:pgSz w:h="15840" w:w="12240" w:orient="portrait"/>
       <w:pgMar w:bottom="1440" w:top="1440" w:left="1440" w:right="1440" w:header="720" w:footer="720"/>
       <w:pgNumType w:start="1"/>
@@ -555,6 +761,116 @@
   <w:abstractNum w:abstractNumId="1">
     <w:lvl w:ilvl="0">
       <w:start w:val="1"/>
+      <w:numFmt w:val="bullet"/>
+      <w:lvlText w:val="●"/>
+      <w:lvlJc w:val="left"/>
+      <w:pPr>
+        <w:ind w:left="720" w:hanging="360"/>
+      </w:pPr>
+      <w:rPr>
+        <w:u w:val="none"/>
+      </w:rPr>
+    </w:lvl>
+    <w:lvl w:ilvl="1">
+      <w:start w:val="1"/>
+      <w:numFmt w:val="bullet"/>
+      <w:lvlText w:val="○"/>
+      <w:lvlJc w:val="left"/>
+      <w:pPr>
+        <w:ind w:left="1440" w:hanging="360"/>
+      </w:pPr>
+      <w:rPr>
+        <w:u w:val="none"/>
+      </w:rPr>
+    </w:lvl>
+    <w:lvl w:ilvl="2">
+      <w:start w:val="1"/>
+      <w:numFmt w:val="bullet"/>
+      <w:lvlText w:val="■"/>
+      <w:lvlJc w:val="left"/>
+      <w:pPr>
+        <w:ind w:left="2160" w:hanging="360"/>
+      </w:pPr>
+      <w:rPr>
+        <w:u w:val="none"/>
+      </w:rPr>
+    </w:lvl>
+    <w:lvl w:ilvl="3">
+      <w:start w:val="1"/>
+      <w:numFmt w:val="bullet"/>
+      <w:lvlText w:val="●"/>
+      <w:lvlJc w:val="left"/>
+      <w:pPr>
+        <w:ind w:left="2880" w:hanging="360"/>
+      </w:pPr>
+      <w:rPr>
+        <w:u w:val="none"/>
+      </w:rPr>
+    </w:lvl>
+    <w:lvl w:ilvl="4">
+      <w:start w:val="1"/>
+      <w:numFmt w:val="bullet"/>
+      <w:lvlText w:val="○"/>
+      <w:lvlJc w:val="left"/>
+      <w:pPr>
+        <w:ind w:left="3600" w:hanging="360"/>
+      </w:pPr>
+      <w:rPr>
+        <w:u w:val="none"/>
+      </w:rPr>
+    </w:lvl>
+    <w:lvl w:ilvl="5">
+      <w:start w:val="1"/>
+      <w:numFmt w:val="bullet"/>
+      <w:lvlText w:val="■"/>
+      <w:lvlJc w:val="left"/>
+      <w:pPr>
+        <w:ind w:left="4320" w:hanging="360"/>
+      </w:pPr>
+      <w:rPr>
+        <w:u w:val="none"/>
+      </w:rPr>
+    </w:lvl>
+    <w:lvl w:ilvl="6">
+      <w:start w:val="1"/>
+      <w:numFmt w:val="bullet"/>
+      <w:lvlText w:val="●"/>
+      <w:lvlJc w:val="left"/>
+      <w:pPr>
+        <w:ind w:left="5040" w:hanging="360"/>
+      </w:pPr>
+      <w:rPr>
+        <w:u w:val="none"/>
+      </w:rPr>
+    </w:lvl>
+    <w:lvl w:ilvl="7">
+      <w:start w:val="1"/>
+      <w:numFmt w:val="bullet"/>
+      <w:lvlText w:val="○"/>
+      <w:lvlJc w:val="left"/>
+      <w:pPr>
+        <w:ind w:left="5760" w:hanging="360"/>
+      </w:pPr>
+      <w:rPr>
+        <w:u w:val="none"/>
+      </w:rPr>
+    </w:lvl>
+    <w:lvl w:ilvl="8">
+      <w:start w:val="1"/>
+      <w:numFmt w:val="bullet"/>
+      <w:lvlText w:val="■"/>
+      <w:lvlJc w:val="left"/>
+      <w:pPr>
+        <w:ind w:left="6480" w:hanging="360"/>
+      </w:pPr>
+      <w:rPr>
+        <w:u w:val="none"/>
+      </w:rPr>
+    </w:lvl>
+  </w:abstractNum>
+  <w:abstractNum w:abstractNumId="2">
+    <w:lvl w:ilvl="0">
+      <w:start w:val="1"/>
       <w:numFmt w:val="decimal"/>
       <w:lvlText w:val="%1."/>
       <w:lvlJc w:val="left"/>
@@ -662,8 +978,124 @@
       </w:rPr>
     </w:lvl>
   </w:abstractNum>
+  <w:abstractNum w:abstractNumId="3">
+    <w:lvl w:ilvl="0">
+      <w:start w:val="1"/>
+      <w:numFmt w:val="bullet"/>
+      <w:lvlText w:val="●"/>
+      <w:lvlJc w:val="left"/>
+      <w:pPr>
+        <w:ind w:left="720" w:hanging="360"/>
+      </w:pPr>
+      <w:rPr>
+        <w:u w:val="none"/>
+      </w:rPr>
+    </w:lvl>
+    <w:lvl w:ilvl="1">
+      <w:start w:val="1"/>
+      <w:numFmt w:val="bullet"/>
+      <w:lvlText w:val="○"/>
+      <w:lvlJc w:val="left"/>
+      <w:pPr>
+        <w:ind w:left="1440" w:hanging="360"/>
+      </w:pPr>
+      <w:rPr>
+        <w:u w:val="none"/>
+      </w:rPr>
+    </w:lvl>
+    <w:lvl w:ilvl="2">
+      <w:start w:val="1"/>
+      <w:numFmt w:val="bullet"/>
+      <w:lvlText w:val="■"/>
+      <w:lvlJc w:val="left"/>
+      <w:pPr>
+        <w:ind w:left="2160" w:hanging="360"/>
+      </w:pPr>
+      <w:rPr>
+        <w:u w:val="none"/>
+      </w:rPr>
+    </w:lvl>
+    <w:lvl w:ilvl="3">
+      <w:start w:val="1"/>
+      <w:numFmt w:val="bullet"/>
+      <w:lvlText w:val="●"/>
+      <w:lvlJc w:val="left"/>
+      <w:pPr>
+        <w:ind w:left="2880" w:hanging="360"/>
+      </w:pPr>
+      <w:rPr>
+        <w:u w:val="none"/>
+      </w:rPr>
+    </w:lvl>
+    <w:lvl w:ilvl="4">
+      <w:start w:val="1"/>
+      <w:numFmt w:val="bullet"/>
+      <w:lvlText w:val="○"/>
+      <w:lvlJc w:val="left"/>
+      <w:pPr>
+        <w:ind w:left="3600" w:hanging="360"/>
+      </w:pPr>
+      <w:rPr>
+        <w:u w:val="none"/>
+      </w:rPr>
+    </w:lvl>
+    <w:lvl w:ilvl="5">
+      <w:start w:val="1"/>
+      <w:numFmt w:val="bullet"/>
+      <w:lvlText w:val="■"/>
+      <w:lvlJc w:val="left"/>
+      <w:pPr>
+        <w:ind w:left="4320" w:hanging="360"/>
+      </w:pPr>
+      <w:rPr>
+        <w:u w:val="none"/>
+      </w:rPr>
+    </w:lvl>
+    <w:lvl w:ilvl="6">
+      <w:start w:val="1"/>
+      <w:numFmt w:val="bullet"/>
+      <w:lvlText w:val="●"/>
+      <w:lvlJc w:val="left"/>
+      <w:pPr>
+        <w:ind w:left="5040" w:hanging="360"/>
+      </w:pPr>
+      <w:rPr>
+        <w:u w:val="none"/>
+      </w:rPr>
+    </w:lvl>
+    <w:lvl w:ilvl="7">
+      <w:start w:val="1"/>
+      <w:numFmt w:val="bullet"/>
+      <w:lvlText w:val="○"/>
+      <w:lvlJc w:val="left"/>
+      <w:pPr>
+        <w:ind w:left="5760" w:hanging="360"/>
+      </w:pPr>
+      <w:rPr>
+        <w:u w:val="none"/>
+      </w:rPr>
+    </w:lvl>
+    <w:lvl w:ilvl="8">
+      <w:start w:val="1"/>
+      <w:numFmt w:val="bullet"/>
+      <w:lvlText w:val="■"/>
+      <w:lvlJc w:val="left"/>
+      <w:pPr>
+        <w:ind w:left="6480" w:hanging="360"/>
+      </w:pPr>
+      <w:rPr>
+        <w:u w:val="none"/>
+      </w:rPr>
+    </w:lvl>
+  </w:abstractNum>
   <w:num w:numId="1">
     <w:abstractNumId w:val="1"/>
+  </w:num>
+  <w:num w:numId="2">
+    <w:abstractNumId w:val="2"/>
+  </w:num>
+  <w:num w:numId="3">
+    <w:abstractNumId w:val="3"/>
   </w:num>
 </w:numbering>
 </file>

</xml_diff>